<commit_message>
Redone 2 diagram's and added them
</commit_message>
<xml_diff>
--- a/DataBase.docx
+++ b/DataBase.docx
@@ -3778,17 +3778,7 @@
                 <w:sz w:val="22"/>
                 <w:lang w:val="en-US"/>
               </w:rPr>
-              <w:t>/E</w:t>
-            </w:r>
-            <w:bookmarkStart w:id="0" w:name="_GoBack"/>
-            <w:bookmarkEnd w:id="0"/>
-            <w:r>
-              <w:rPr>
-                <w:rFonts w:asciiTheme="minorHAnsi" w:hAnsiTheme="minorHAnsi" w:cstheme="minorHAnsi"/>
-                <w:sz w:val="22"/>
-                <w:lang w:val="en-US"/>
-              </w:rPr>
-              <w:t>5</w:t>
+              <w:t>/E5</w:t>
             </w:r>
           </w:p>
         </w:tc>
@@ -4077,8 +4067,8 @@
             <v:path o:extrusionok="f" gradientshapeok="t" o:connecttype="rect"/>
             <o:lock v:ext="edit" aspectratio="t"/>
           </v:shapetype>
-          <v:shape id="_x0000_i1026" type="#_x0000_t75" style="width:467.25pt;height:314.25pt">
-            <v:imagedata r:id="rId6" o:title="Диаграмма_уровня_ключей"/>
+          <v:shape id="_x0000_i1028" type="#_x0000_t75" style="width:467.25pt;height:410.25pt">
+            <v:imagedata r:id="rId6" o:title="Диаграмма_уровней_ключей"/>
           </v:shape>
         </w:pict>
       </w:r>
@@ -4128,13 +4118,15 @@
           <w:sz w:val="22"/>
         </w:rPr>
       </w:pPr>
+      <w:bookmarkStart w:id="0" w:name="_GoBack"/>
+      <w:bookmarkEnd w:id="0"/>
       <w:r>
         <w:rPr>
           <w:rFonts w:asciiTheme="minorHAnsi" w:hAnsiTheme="minorHAnsi" w:cstheme="minorHAnsi"/>
           <w:sz w:val="22"/>
         </w:rPr>
         <w:pict>
-          <v:shape id="_x0000_i1025" type="#_x0000_t75" style="width:467.25pt;height:307.5pt">
+          <v:shape id="_x0000_i1030" type="#_x0000_t75" style="width:467.25pt;height:392.25pt">
             <v:imagedata r:id="rId7" o:title="Полноатрибутная_диаграмма"/>
           </v:shape>
         </w:pict>

</xml_diff>

<commit_message>
Redone data base model's
</commit_message>
<xml_diff>
--- a/DataBase.docx
+++ b/DataBase.docx
@@ -139,7 +139,7 @@
           <w:rFonts w:asciiTheme="minorHAnsi" w:hAnsiTheme="minorHAnsi" w:cstheme="minorHAnsi"/>
           <w:sz w:val="22"/>
         </w:rPr>
-        <w:t>Заказ</w:t>
+        <w:t>Реализация услуг</w:t>
       </w:r>
     </w:p>
     <w:p>
@@ -334,6 +334,8 @@
               </w:rPr>
               <w:t>Клиент</w:t>
             </w:r>
+            <w:bookmarkStart w:id="0" w:name="_GoBack"/>
+            <w:bookmarkEnd w:id="0"/>
           </w:p>
         </w:tc>
         <w:tc>
@@ -776,7 +778,7 @@
                 <w:rFonts w:asciiTheme="minorHAnsi" w:hAnsiTheme="minorHAnsi" w:cstheme="minorHAnsi"/>
                 <w:sz w:val="22"/>
               </w:rPr>
-              <w:t>Заказ</w:t>
+              <w:t>Реализация услуг</w:t>
             </w:r>
           </w:p>
         </w:tc>
@@ -796,7 +798,7 @@
                 <w:rFonts w:asciiTheme="minorHAnsi" w:hAnsiTheme="minorHAnsi" w:cstheme="minorHAnsi"/>
                 <w:sz w:val="22"/>
               </w:rPr>
-              <w:t>Желание клиента обслужить его.</w:t>
+              <w:t>Исполнение заказа или услуги.</w:t>
             </w:r>
           </w:p>
         </w:tc>
@@ -817,34 +819,18 @@
                 <w:sz w:val="22"/>
               </w:rPr>
               <w:t xml:space="preserve">Новый экземпляр сущности появляется при </w:t>
+            </w:r>
+            <w:r>
+              <w:rPr>
+                <w:rFonts w:asciiTheme="minorHAnsi" w:hAnsiTheme="minorHAnsi" w:cstheme="minorHAnsi"/>
+                <w:sz w:val="22"/>
+              </w:rPr>
+              <w:t>обращениях клиентов в клинику за услугами.</w:t>
             </w:r>
           </w:p>
         </w:tc>
       </w:tr>
     </w:tbl>
-    <w:p>
-      <w:pPr>
-        <w:rPr>
-          <w:rFonts w:asciiTheme="minorHAnsi" w:hAnsiTheme="minorHAnsi" w:cstheme="minorHAnsi"/>
-          <w:sz w:val="22"/>
-        </w:rPr>
-      </w:pPr>
-    </w:p>
-    <w:p>
-      <w:pPr>
-        <w:rPr>
-          <w:rFonts w:asciiTheme="minorHAnsi" w:hAnsiTheme="minorHAnsi" w:cstheme="minorHAnsi"/>
-          <w:sz w:val="22"/>
-        </w:rPr>
-      </w:pPr>
-      <w:r>
-        <w:rPr>
-          <w:rFonts w:asciiTheme="minorHAnsi" w:hAnsiTheme="minorHAnsi" w:cstheme="minorHAnsi"/>
-          <w:sz w:val="22"/>
-        </w:rPr>
-        <w:br w:type="page"/>
-      </w:r>
-    </w:p>
     <w:p>
       <w:pPr>
         <w:pStyle w:val="a3"/>
@@ -1197,7 +1183,14 @@
           <w:rFonts w:asciiTheme="minorHAnsi" w:hAnsiTheme="minorHAnsi" w:cstheme="minorHAnsi"/>
           <w:sz w:val="22"/>
         </w:rPr>
-        <w:t xml:space="preserve"> Обследование животных, 12.10.2012.</w:t>
+        <w:t xml:space="preserve"> </w:t>
+      </w:r>
+      <w:r>
+        <w:rPr>
+          <w:rFonts w:asciiTheme="minorHAnsi" w:hAnsiTheme="minorHAnsi" w:cstheme="minorHAnsi"/>
+          <w:sz w:val="22"/>
+        </w:rPr>
+        <w:t>Выполнение заказа: Кастрация кошки, цена 2.500 рублей.</w:t>
       </w:r>
     </w:p>
     <w:p>
@@ -1486,7 +1479,7 @@
                 <w:rFonts w:asciiTheme="minorHAnsi" w:hAnsiTheme="minorHAnsi" w:cstheme="minorHAnsi"/>
                 <w:sz w:val="22"/>
               </w:rPr>
-              <w:t>Заказ</w:t>
+              <w:t>Реализация услуг</w:t>
             </w:r>
             <w:r>
               <w:rPr>
@@ -1565,14 +1558,6 @@
                 <w:lang w:val="en-US"/>
               </w:rPr>
             </w:pPr>
-            <w:r>
-              <w:rPr>
-                <w:rFonts w:asciiTheme="minorHAnsi" w:hAnsiTheme="minorHAnsi" w:cstheme="minorHAnsi"/>
-                <w:sz w:val="22"/>
-                <w:lang w:val="en-US"/>
-              </w:rPr>
-              <w:t>X</w:t>
-            </w:r>
           </w:p>
         </w:tc>
         <w:tc>
@@ -1622,14 +1607,6 @@
                 <w:lang w:val="en-US"/>
               </w:rPr>
             </w:pPr>
-            <w:r>
-              <w:rPr>
-                <w:rFonts w:asciiTheme="minorHAnsi" w:hAnsiTheme="minorHAnsi" w:cstheme="minorHAnsi"/>
-                <w:sz w:val="22"/>
-                <w:lang w:val="en-US"/>
-              </w:rPr>
-              <w:t>X</w:t>
-            </w:r>
           </w:p>
         </w:tc>
         <w:tc>
@@ -1644,16 +1621,14 @@
               <w:rPr>
                 <w:rFonts w:asciiTheme="minorHAnsi" w:hAnsiTheme="minorHAnsi" w:cstheme="minorHAnsi"/>
                 <w:sz w:val="22"/>
-                <w:lang w:val="en-US"/>
-              </w:rPr>
-            </w:pPr>
-            <w:r>
-              <w:rPr>
-                <w:rFonts w:asciiTheme="minorHAnsi" w:hAnsiTheme="minorHAnsi" w:cstheme="minorHAnsi"/>
-                <w:sz w:val="22"/>
-                <w:lang w:val="en-US"/>
-              </w:rPr>
-              <w:t>X</w:t>
+              </w:rPr>
+            </w:pPr>
+            <w:r>
+              <w:rPr>
+                <w:rFonts w:asciiTheme="minorHAnsi" w:hAnsiTheme="minorHAnsi" w:cstheme="minorHAnsi"/>
+                <w:sz w:val="22"/>
+              </w:rPr>
+              <w:t>Х</w:t>
             </w:r>
           </w:p>
         </w:tc>
@@ -1724,6 +1699,88 @@
                 <w:lang w:val="en-US"/>
               </w:rPr>
             </w:pPr>
+          </w:p>
+        </w:tc>
+        <w:tc>
+          <w:tcPr>
+            <w:tcW w:w="1159" w:type="dxa"/>
+          </w:tcPr>
+          <w:p>
+            <w:pPr>
+              <w:pStyle w:val="a3"/>
+              <w:ind w:left="0"/>
+              <w:jc w:val="center"/>
+              <w:rPr>
+                <w:rFonts w:asciiTheme="minorHAnsi" w:hAnsiTheme="minorHAnsi" w:cstheme="minorHAnsi"/>
+                <w:sz w:val="22"/>
+              </w:rPr>
+            </w:pPr>
+          </w:p>
+        </w:tc>
+        <w:tc>
+          <w:tcPr>
+            <w:tcW w:w="1159" w:type="dxa"/>
+          </w:tcPr>
+          <w:p>
+            <w:pPr>
+              <w:pStyle w:val="a3"/>
+              <w:ind w:left="0"/>
+              <w:jc w:val="center"/>
+              <w:rPr>
+                <w:rFonts w:asciiTheme="minorHAnsi" w:hAnsiTheme="minorHAnsi" w:cstheme="minorHAnsi"/>
+                <w:sz w:val="22"/>
+              </w:rPr>
+            </w:pPr>
+          </w:p>
+        </w:tc>
+        <w:tc>
+          <w:tcPr>
+            <w:tcW w:w="1417" w:type="dxa"/>
+          </w:tcPr>
+          <w:p>
+            <w:pPr>
+              <w:pStyle w:val="a3"/>
+              <w:ind w:left="0"/>
+              <w:jc w:val="center"/>
+              <w:rPr>
+                <w:rFonts w:asciiTheme="minorHAnsi" w:hAnsiTheme="minorHAnsi" w:cstheme="minorHAnsi"/>
+                <w:sz w:val="22"/>
+                <w:lang w:val="en-US"/>
+              </w:rPr>
+            </w:pPr>
+          </w:p>
+        </w:tc>
+        <w:tc>
+          <w:tcPr>
+            <w:tcW w:w="1289" w:type="dxa"/>
+          </w:tcPr>
+          <w:p>
+            <w:pPr>
+              <w:pStyle w:val="a3"/>
+              <w:ind w:left="0"/>
+              <w:jc w:val="center"/>
+              <w:rPr>
+                <w:rFonts w:asciiTheme="minorHAnsi" w:hAnsiTheme="minorHAnsi" w:cstheme="minorHAnsi"/>
+                <w:sz w:val="22"/>
+              </w:rPr>
+            </w:pPr>
+          </w:p>
+        </w:tc>
+        <w:tc>
+          <w:tcPr>
+            <w:tcW w:w="1025" w:type="dxa"/>
+          </w:tcPr>
+          <w:p>
+            <w:pPr>
+              <w:pStyle w:val="a3"/>
+              <w:ind w:left="0"/>
+              <w:jc w:val="center"/>
+              <w:rPr>
+                <w:rFonts w:asciiTheme="minorHAnsi" w:hAnsiTheme="minorHAnsi" w:cstheme="minorHAnsi"/>
+                <w:sz w:val="22"/>
+                <w:lang w:val="en-US"/>
+              </w:rPr>
+            </w:pPr>
             <w:r>
               <w:rPr>
                 <w:rFonts w:asciiTheme="minorHAnsi" w:hAnsiTheme="minorHAnsi" w:cstheme="minorHAnsi"/>
@@ -1732,86 +1789,6 @@
               </w:rPr>
               <w:t>X</w:t>
             </w:r>
-          </w:p>
-        </w:tc>
-        <w:tc>
-          <w:tcPr>
-            <w:tcW w:w="1159" w:type="dxa"/>
-          </w:tcPr>
-          <w:p>
-            <w:pPr>
-              <w:pStyle w:val="a3"/>
-              <w:ind w:left="0"/>
-              <w:jc w:val="center"/>
-              <w:rPr>
-                <w:rFonts w:asciiTheme="minorHAnsi" w:hAnsiTheme="minorHAnsi" w:cstheme="minorHAnsi"/>
-                <w:sz w:val="22"/>
-              </w:rPr>
-            </w:pPr>
-          </w:p>
-        </w:tc>
-        <w:tc>
-          <w:tcPr>
-            <w:tcW w:w="1159" w:type="dxa"/>
-          </w:tcPr>
-          <w:p>
-            <w:pPr>
-              <w:pStyle w:val="a3"/>
-              <w:ind w:left="0"/>
-              <w:jc w:val="center"/>
-              <w:rPr>
-                <w:rFonts w:asciiTheme="minorHAnsi" w:hAnsiTheme="minorHAnsi" w:cstheme="minorHAnsi"/>
-                <w:sz w:val="22"/>
-              </w:rPr>
-            </w:pPr>
-          </w:p>
-        </w:tc>
-        <w:tc>
-          <w:tcPr>
-            <w:tcW w:w="1417" w:type="dxa"/>
-          </w:tcPr>
-          <w:p>
-            <w:pPr>
-              <w:pStyle w:val="a3"/>
-              <w:ind w:left="0"/>
-              <w:jc w:val="center"/>
-              <w:rPr>
-                <w:rFonts w:asciiTheme="minorHAnsi" w:hAnsiTheme="minorHAnsi" w:cstheme="minorHAnsi"/>
-                <w:sz w:val="22"/>
-              </w:rPr>
-            </w:pPr>
-          </w:p>
-        </w:tc>
-        <w:tc>
-          <w:tcPr>
-            <w:tcW w:w="1289" w:type="dxa"/>
-          </w:tcPr>
-          <w:p>
-            <w:pPr>
-              <w:pStyle w:val="a3"/>
-              <w:ind w:left="0"/>
-              <w:jc w:val="center"/>
-              <w:rPr>
-                <w:rFonts w:asciiTheme="minorHAnsi" w:hAnsiTheme="minorHAnsi" w:cstheme="minorHAnsi"/>
-                <w:sz w:val="22"/>
-              </w:rPr>
-            </w:pPr>
-          </w:p>
-        </w:tc>
-        <w:tc>
-          <w:tcPr>
-            <w:tcW w:w="1025" w:type="dxa"/>
-          </w:tcPr>
-          <w:p>
-            <w:pPr>
-              <w:pStyle w:val="a3"/>
-              <w:ind w:left="0"/>
-              <w:jc w:val="center"/>
-              <w:rPr>
-                <w:rFonts w:asciiTheme="minorHAnsi" w:hAnsiTheme="minorHAnsi" w:cstheme="minorHAnsi"/>
-                <w:sz w:val="22"/>
-              </w:rPr>
-            </w:pPr>
           </w:p>
         </w:tc>
       </w:tr>
@@ -1922,14 +1899,6 @@
                 <w:lang w:val="en-US"/>
               </w:rPr>
             </w:pPr>
-            <w:r>
-              <w:rPr>
-                <w:rFonts w:asciiTheme="minorHAnsi" w:hAnsiTheme="minorHAnsi" w:cstheme="minorHAnsi"/>
-                <w:sz w:val="22"/>
-                <w:lang w:val="en-US"/>
-              </w:rPr>
-              <w:t>X</w:t>
-            </w:r>
           </w:p>
         </w:tc>
         <w:tc>
@@ -2065,14 +2034,6 @@
                 <w:lang w:val="en-US"/>
               </w:rPr>
             </w:pPr>
-            <w:r>
-              <w:rPr>
-                <w:rFonts w:asciiTheme="minorHAnsi" w:hAnsiTheme="minorHAnsi" w:cstheme="minorHAnsi"/>
-                <w:sz w:val="22"/>
-                <w:lang w:val="en-US"/>
-              </w:rPr>
-              <w:t>X</w:t>
-            </w:r>
           </w:p>
         </w:tc>
         <w:tc>
@@ -2192,6 +2153,39 @@
                 <w:lang w:val="en-US"/>
               </w:rPr>
             </w:pPr>
+          </w:p>
+        </w:tc>
+        <w:tc>
+          <w:tcPr>
+            <w:tcW w:w="1159" w:type="dxa"/>
+          </w:tcPr>
+          <w:p>
+            <w:pPr>
+              <w:pStyle w:val="a3"/>
+              <w:ind w:left="0"/>
+              <w:jc w:val="center"/>
+              <w:rPr>
+                <w:rFonts w:asciiTheme="minorHAnsi" w:hAnsiTheme="minorHAnsi" w:cstheme="minorHAnsi"/>
+                <w:sz w:val="22"/>
+              </w:rPr>
+            </w:pPr>
+          </w:p>
+        </w:tc>
+        <w:tc>
+          <w:tcPr>
+            <w:tcW w:w="1159" w:type="dxa"/>
+          </w:tcPr>
+          <w:p>
+            <w:pPr>
+              <w:pStyle w:val="a3"/>
+              <w:ind w:left="0"/>
+              <w:jc w:val="center"/>
+              <w:rPr>
+                <w:rFonts w:asciiTheme="minorHAnsi" w:hAnsiTheme="minorHAnsi" w:cstheme="minorHAnsi"/>
+                <w:sz w:val="22"/>
+                <w:lang w:val="en-US"/>
+              </w:rPr>
+            </w:pPr>
             <w:r>
               <w:rPr>
                 <w:rFonts w:asciiTheme="minorHAnsi" w:hAnsiTheme="minorHAnsi" w:cstheme="minorHAnsi"/>
@@ -2204,23 +2198,7 @@
         </w:tc>
         <w:tc>
           <w:tcPr>
-            <w:tcW w:w="1159" w:type="dxa"/>
-          </w:tcPr>
-          <w:p>
-            <w:pPr>
-              <w:pStyle w:val="a3"/>
-              <w:ind w:left="0"/>
-              <w:jc w:val="center"/>
-              <w:rPr>
-                <w:rFonts w:asciiTheme="minorHAnsi" w:hAnsiTheme="minorHAnsi" w:cstheme="minorHAnsi"/>
-                <w:sz w:val="22"/>
-              </w:rPr>
-            </w:pPr>
-          </w:p>
-        </w:tc>
-        <w:tc>
-          <w:tcPr>
-            <w:tcW w:w="1159" w:type="dxa"/>
+            <w:tcW w:w="1417" w:type="dxa"/>
           </w:tcPr>
           <w:p>
             <w:pPr>
@@ -2245,31 +2223,6 @@
         </w:tc>
         <w:tc>
           <w:tcPr>
-            <w:tcW w:w="1417" w:type="dxa"/>
-          </w:tcPr>
-          <w:p>
-            <w:pPr>
-              <w:pStyle w:val="a3"/>
-              <w:ind w:left="0"/>
-              <w:jc w:val="center"/>
-              <w:rPr>
-                <w:rFonts w:asciiTheme="minorHAnsi" w:hAnsiTheme="minorHAnsi" w:cstheme="minorHAnsi"/>
-                <w:sz w:val="22"/>
-                <w:lang w:val="en-US"/>
-              </w:rPr>
-            </w:pPr>
-            <w:r>
-              <w:rPr>
-                <w:rFonts w:asciiTheme="minorHAnsi" w:hAnsiTheme="minorHAnsi" w:cstheme="minorHAnsi"/>
-                <w:sz w:val="22"/>
-                <w:lang w:val="en-US"/>
-              </w:rPr>
-              <w:t>X</w:t>
-            </w:r>
-          </w:p>
-        </w:tc>
-        <w:tc>
-          <w:tcPr>
             <w:tcW w:w="1289" w:type="dxa"/>
           </w:tcPr>
           <w:p>
@@ -2296,9 +2249,15 @@
               <w:rPr>
                 <w:rFonts w:asciiTheme="minorHAnsi" w:hAnsiTheme="minorHAnsi" w:cstheme="minorHAnsi"/>
                 <w:sz w:val="22"/>
-                <w:lang w:val="en-US"/>
-              </w:rPr>
-            </w:pPr>
+              </w:rPr>
+            </w:pPr>
+            <w:r>
+              <w:rPr>
+                <w:rFonts w:asciiTheme="minorHAnsi" w:hAnsiTheme="minorHAnsi" w:cstheme="minorHAnsi"/>
+                <w:sz w:val="22"/>
+              </w:rPr>
+              <w:t>Х</w:t>
+            </w:r>
           </w:p>
         </w:tc>
       </w:tr>
@@ -2325,7 +2284,7 @@
                 <w:rFonts w:asciiTheme="minorHAnsi" w:hAnsiTheme="minorHAnsi" w:cstheme="minorHAnsi"/>
                 <w:sz w:val="22"/>
               </w:rPr>
-              <w:t>Заказ</w:t>
+              <w:t>Реализация услуг</w:t>
             </w:r>
             <w:r>
               <w:rPr>
@@ -2363,6 +2322,29 @@
               <w:rPr>
                 <w:rFonts w:asciiTheme="minorHAnsi" w:hAnsiTheme="minorHAnsi" w:cstheme="minorHAnsi"/>
                 <w:sz w:val="22"/>
+              </w:rPr>
+            </w:pPr>
+            <w:r>
+              <w:rPr>
+                <w:rFonts w:asciiTheme="minorHAnsi" w:hAnsiTheme="minorHAnsi" w:cstheme="minorHAnsi"/>
+                <w:sz w:val="22"/>
+              </w:rPr>
+              <w:t>Х</w:t>
+            </w:r>
+          </w:p>
+        </w:tc>
+        <w:tc>
+          <w:tcPr>
+            <w:tcW w:w="1159" w:type="dxa"/>
+          </w:tcPr>
+          <w:p>
+            <w:pPr>
+              <w:pStyle w:val="a3"/>
+              <w:ind w:left="0"/>
+              <w:jc w:val="center"/>
+              <w:rPr>
+                <w:rFonts w:asciiTheme="minorHAnsi" w:hAnsiTheme="minorHAnsi" w:cstheme="minorHAnsi"/>
+                <w:sz w:val="22"/>
                 <w:lang w:val="en-US"/>
               </w:rPr>
             </w:pPr>
@@ -2395,23 +2377,6 @@
         </w:tc>
         <w:tc>
           <w:tcPr>
-            <w:tcW w:w="1159" w:type="dxa"/>
-          </w:tcPr>
-          <w:p>
-            <w:pPr>
-              <w:pStyle w:val="a3"/>
-              <w:ind w:left="0"/>
-              <w:jc w:val="center"/>
-              <w:rPr>
-                <w:rFonts w:asciiTheme="minorHAnsi" w:hAnsiTheme="minorHAnsi" w:cstheme="minorHAnsi"/>
-                <w:sz w:val="22"/>
-                <w:lang w:val="en-US"/>
-              </w:rPr>
-            </w:pPr>
-          </w:p>
-        </w:tc>
-        <w:tc>
-          <w:tcPr>
             <w:tcW w:w="1417" w:type="dxa"/>
           </w:tcPr>
           <w:p>
@@ -2442,6 +2407,14 @@
                 <w:lang w:val="en-US"/>
               </w:rPr>
             </w:pPr>
+            <w:r>
+              <w:rPr>
+                <w:rFonts w:asciiTheme="minorHAnsi" w:hAnsiTheme="minorHAnsi" w:cstheme="minorHAnsi"/>
+                <w:sz w:val="22"/>
+                <w:lang w:val="en-US"/>
+              </w:rPr>
+              <w:t>X</w:t>
+            </w:r>
           </w:p>
         </w:tc>
         <w:tc>
@@ -2851,15 +2824,15 @@
                 <w:rFonts w:asciiTheme="minorHAnsi" w:hAnsiTheme="minorHAnsi" w:cstheme="minorHAnsi"/>
                 <w:sz w:val="22"/>
               </w:rPr>
-              <w:t>Отзыв клиента</w:t>
-            </w:r>
-            <w:r>
-              <w:rPr>
-                <w:rFonts w:asciiTheme="minorHAnsi" w:hAnsiTheme="minorHAnsi" w:cstheme="minorHAnsi"/>
-                <w:sz w:val="22"/>
-                <w:lang w:val="en-US"/>
-              </w:rPr>
-              <w:t>/E2</w:t>
+              <w:t>Реализация услуг</w:t>
+            </w:r>
+            <w:r>
+              <w:rPr>
+                <w:rFonts w:asciiTheme="minorHAnsi" w:hAnsiTheme="minorHAnsi" w:cstheme="minorHAnsi"/>
+                <w:sz w:val="22"/>
+                <w:lang w:val="en-US"/>
+              </w:rPr>
+              <w:t>/E5</w:t>
             </w:r>
           </w:p>
         </w:tc>
@@ -2882,7 +2855,7 @@
                 <w:rFonts w:asciiTheme="minorHAnsi" w:hAnsiTheme="minorHAnsi" w:cstheme="minorHAnsi"/>
                 <w:sz w:val="22"/>
               </w:rPr>
-              <w:t>Описывает обслуживание</w:t>
+              <w:t>Пользуется</w:t>
             </w:r>
           </w:p>
         </w:tc>
@@ -2905,7 +2878,7 @@
                 <w:rFonts w:asciiTheme="minorHAnsi" w:hAnsiTheme="minorHAnsi" w:cstheme="minorHAnsi"/>
                 <w:sz w:val="22"/>
               </w:rPr>
-              <w:t>Определённая идентифицирующая</w:t>
+              <w:t>Определённая неидентифицирующая обязательная</w:t>
             </w:r>
           </w:p>
         </w:tc>
@@ -2944,7 +2917,7 @@
                 <w:rFonts w:asciiTheme="minorHAnsi" w:hAnsiTheme="minorHAnsi" w:cstheme="minorHAnsi"/>
                 <w:sz w:val="22"/>
               </w:rPr>
-              <w:t>Клиент может оставить несколько отзывов. Отзыв без клиента существовать не может.</w:t>
+              <w:t>Клиент может пользоваться несколькими услугами, тогда как у услуги только 1 клиент в одно время.</w:t>
             </w:r>
           </w:p>
         </w:tc>
@@ -2998,15 +2971,15 @@
                 <w:rFonts w:asciiTheme="minorHAnsi" w:hAnsiTheme="minorHAnsi" w:cstheme="minorHAnsi"/>
                 <w:sz w:val="22"/>
               </w:rPr>
-              <w:t>Клиент</w:t>
-            </w:r>
-            <w:r>
-              <w:rPr>
-                <w:rFonts w:asciiTheme="minorHAnsi" w:hAnsiTheme="minorHAnsi" w:cstheme="minorHAnsi"/>
-                <w:sz w:val="22"/>
-                <w:lang w:val="en-US"/>
-              </w:rPr>
-              <w:t>/E1</w:t>
+              <w:t>Отзыв клиента</w:t>
+            </w:r>
+            <w:r>
+              <w:rPr>
+                <w:rFonts w:asciiTheme="minorHAnsi" w:hAnsiTheme="minorHAnsi" w:cstheme="minorHAnsi"/>
+                <w:sz w:val="22"/>
+                <w:lang w:val="en-US"/>
+              </w:rPr>
+              <w:t>/E2</w:t>
             </w:r>
           </w:p>
         </w:tc>
@@ -3030,7 +3003,7 @@
                 <w:rFonts w:asciiTheme="minorHAnsi" w:hAnsiTheme="minorHAnsi" w:cstheme="minorHAnsi"/>
                 <w:sz w:val="22"/>
               </w:rPr>
-              <w:t>Заказ</w:t>
+              <w:t>Реализация услуг</w:t>
             </w:r>
             <w:r>
               <w:rPr>
@@ -3061,7 +3034,7 @@
                 <w:rFonts w:asciiTheme="minorHAnsi" w:hAnsiTheme="minorHAnsi" w:cstheme="minorHAnsi"/>
                 <w:sz w:val="22"/>
               </w:rPr>
-              <w:t>Делает</w:t>
+              <w:t>Описывает</w:t>
             </w:r>
           </w:p>
         </w:tc>
@@ -3084,7 +3057,14 @@
                 <w:rFonts w:asciiTheme="minorHAnsi" w:hAnsiTheme="minorHAnsi" w:cstheme="minorHAnsi"/>
                 <w:sz w:val="22"/>
               </w:rPr>
-              <w:t>Определённая идентифицирующая</w:t>
+              <w:t xml:space="preserve">Определённая </w:t>
+            </w:r>
+            <w:r>
+              <w:rPr>
+                <w:rFonts w:asciiTheme="minorHAnsi" w:hAnsiTheme="minorHAnsi" w:cstheme="minorHAnsi"/>
+                <w:sz w:val="22"/>
+              </w:rPr>
+              <w:t>неидентифицирующая необязательная</w:t>
             </w:r>
           </w:p>
         </w:tc>
@@ -3123,7 +3103,7 @@
                 <w:rFonts w:asciiTheme="minorHAnsi" w:hAnsiTheme="minorHAnsi" w:cstheme="minorHAnsi"/>
                 <w:sz w:val="22"/>
               </w:rPr>
-              <w:t>Клиент может делать несколько заказов, в то время как заказ существовать без клиента не может.</w:t>
+              <w:t>После реализации услуги клиент может написать 1 отзыв. Так же  отзыв можно не оставлять.</w:t>
             </w:r>
           </w:p>
         </w:tc>
@@ -3144,16 +3124,22 @@
               <w:rPr>
                 <w:rFonts w:asciiTheme="minorHAnsi" w:hAnsiTheme="minorHAnsi" w:cstheme="minorHAnsi"/>
                 <w:sz w:val="22"/>
-                <w:lang w:val="en-US"/>
-              </w:rPr>
-            </w:pPr>
-            <w:r>
-              <w:rPr>
-                <w:rFonts w:asciiTheme="minorHAnsi" w:hAnsiTheme="minorHAnsi" w:cstheme="minorHAnsi"/>
-                <w:sz w:val="22"/>
-                <w:lang w:val="en-US"/>
-              </w:rPr>
-              <w:t>R3</w:t>
+              </w:rPr>
+            </w:pPr>
+            <w:r>
+              <w:rPr>
+                <w:rFonts w:asciiTheme="minorHAnsi" w:hAnsiTheme="minorHAnsi" w:cstheme="minorHAnsi"/>
+                <w:sz w:val="22"/>
+                <w:lang w:val="en-US"/>
+              </w:rPr>
+              <w:t>R</w:t>
+            </w:r>
+            <w:r>
+              <w:rPr>
+                <w:rFonts w:asciiTheme="minorHAnsi" w:hAnsiTheme="minorHAnsi" w:cstheme="minorHAnsi"/>
+                <w:sz w:val="22"/>
+              </w:rPr>
+              <w:t>3</w:t>
             </w:r>
           </w:p>
         </w:tc>
@@ -3169,7 +3155,6 @@
               <w:rPr>
                 <w:rFonts w:asciiTheme="minorHAnsi" w:hAnsiTheme="minorHAnsi" w:cstheme="minorHAnsi"/>
                 <w:sz w:val="22"/>
-                <w:lang w:val="en-US"/>
               </w:rPr>
             </w:pPr>
             <w:r>
@@ -3183,9 +3168,23 @@
               <w:rPr>
                 <w:rFonts w:asciiTheme="minorHAnsi" w:hAnsiTheme="minorHAnsi" w:cstheme="minorHAnsi"/>
                 <w:sz w:val="22"/>
-                <w:lang w:val="en-US"/>
-              </w:rPr>
-              <w:t>/E3</w:t>
+              </w:rPr>
+              <w:t>/</w:t>
+            </w:r>
+            <w:r>
+              <w:rPr>
+                <w:rFonts w:asciiTheme="minorHAnsi" w:hAnsiTheme="minorHAnsi" w:cstheme="minorHAnsi"/>
+                <w:sz w:val="22"/>
+                <w:lang w:val="en-US"/>
+              </w:rPr>
+              <w:t>E</w:t>
+            </w:r>
+            <w:r>
+              <w:rPr>
+                <w:rFonts w:asciiTheme="minorHAnsi" w:hAnsiTheme="minorHAnsi" w:cstheme="minorHAnsi"/>
+                <w:sz w:val="22"/>
+              </w:rPr>
+              <w:t>3</w:t>
             </w:r>
           </w:p>
         </w:tc>
@@ -3201,23 +3200,36 @@
               <w:rPr>
                 <w:rFonts w:asciiTheme="minorHAnsi" w:hAnsiTheme="minorHAnsi" w:cstheme="minorHAnsi"/>
                 <w:sz w:val="22"/>
-                <w:lang w:val="en-US"/>
-              </w:rPr>
-            </w:pPr>
-            <w:r>
-              <w:rPr>
-                <w:rFonts w:asciiTheme="minorHAnsi" w:hAnsiTheme="minorHAnsi" w:cstheme="minorHAnsi"/>
-                <w:sz w:val="22"/>
-              </w:rPr>
-              <w:t>Лекарство</w:t>
-            </w:r>
-            <w:r>
-              <w:rPr>
-                <w:rFonts w:asciiTheme="minorHAnsi" w:hAnsiTheme="minorHAnsi" w:cstheme="minorHAnsi"/>
-                <w:sz w:val="22"/>
-                <w:lang w:val="en-US"/>
-              </w:rPr>
-              <w:t>/E4</w:t>
+              </w:rPr>
+            </w:pPr>
+            <w:r>
+              <w:rPr>
+                <w:rFonts w:asciiTheme="minorHAnsi" w:hAnsiTheme="minorHAnsi" w:cstheme="minorHAnsi"/>
+                <w:sz w:val="22"/>
+              </w:rPr>
+              <w:t>Услуга</w:t>
+            </w:r>
+            <w:r>
+              <w:rPr>
+                <w:rFonts w:asciiTheme="minorHAnsi" w:hAnsiTheme="minorHAnsi" w:cstheme="minorHAnsi"/>
+                <w:sz w:val="22"/>
+              </w:rPr>
+              <w:t>/</w:t>
+            </w:r>
+            <w:r>
+              <w:rPr>
+                <w:rFonts w:asciiTheme="minorHAnsi" w:hAnsiTheme="minorHAnsi" w:cstheme="minorHAnsi"/>
+                <w:sz w:val="22"/>
+                <w:lang w:val="en-US"/>
+              </w:rPr>
+              <w:t>E</w:t>
+            </w:r>
+            <w:r>
+              <w:rPr>
+                <w:rFonts w:asciiTheme="minorHAnsi" w:hAnsiTheme="minorHAnsi" w:cstheme="minorHAnsi"/>
+                <w:sz w:val="22"/>
+              </w:rPr>
+              <w:t>5</w:t>
             </w:r>
           </w:p>
         </w:tc>
@@ -3240,16 +3252,7 @@
                 <w:rFonts w:asciiTheme="minorHAnsi" w:hAnsiTheme="minorHAnsi" w:cstheme="minorHAnsi"/>
                 <w:sz w:val="22"/>
               </w:rPr>
-              <w:t>Выписывае</w:t>
-            </w:r>
-            <w:bookmarkStart w:id="0" w:name="_GoBack"/>
-            <w:bookmarkEnd w:id="0"/>
-            <w:r>
-              <w:rPr>
-                <w:rFonts w:asciiTheme="minorHAnsi" w:hAnsiTheme="minorHAnsi" w:cstheme="minorHAnsi"/>
-                <w:sz w:val="22"/>
-              </w:rPr>
-              <w:t>т</w:t>
+              <w:t>Принимает</w:t>
             </w:r>
           </w:p>
         </w:tc>
@@ -3272,7 +3275,28 @@
                 <w:rFonts w:asciiTheme="minorHAnsi" w:hAnsiTheme="minorHAnsi" w:cstheme="minorHAnsi"/>
                 <w:sz w:val="22"/>
               </w:rPr>
-              <w:t>Определённая идентифицирующая</w:t>
+              <w:t xml:space="preserve">Определённая </w:t>
+            </w:r>
+            <w:r>
+              <w:rPr>
+                <w:rFonts w:asciiTheme="minorHAnsi" w:hAnsiTheme="minorHAnsi" w:cstheme="minorHAnsi"/>
+                <w:sz w:val="22"/>
+              </w:rPr>
+              <w:t>не</w:t>
+            </w:r>
+            <w:r>
+              <w:rPr>
+                <w:rFonts w:asciiTheme="minorHAnsi" w:hAnsiTheme="minorHAnsi" w:cstheme="minorHAnsi"/>
+                <w:sz w:val="22"/>
+              </w:rPr>
+              <w:t>идентифицирующая</w:t>
+            </w:r>
+            <w:r>
+              <w:rPr>
+                <w:rFonts w:asciiTheme="minorHAnsi" w:hAnsiTheme="minorHAnsi" w:cstheme="minorHAnsi"/>
+                <w:sz w:val="22"/>
+              </w:rPr>
+              <w:t xml:space="preserve"> обязательная</w:t>
             </w:r>
           </w:p>
         </w:tc>
@@ -3311,7 +3335,14 @@
                 <w:rFonts w:asciiTheme="minorHAnsi" w:hAnsiTheme="minorHAnsi" w:cstheme="minorHAnsi"/>
                 <w:sz w:val="22"/>
               </w:rPr>
-              <w:t>Специалист может выписать несколько препаратов, в том время как препараты сами рекомендоваться клиентам не могут.</w:t>
+              <w:t>У специалиста может быть много услуг, тогда как у услуги один специалист.</w:t>
+            </w:r>
+            <w:r>
+              <w:rPr>
+                <w:rFonts w:asciiTheme="minorHAnsi" w:hAnsiTheme="minorHAnsi" w:cstheme="minorHAnsi"/>
+                <w:sz w:val="22"/>
+              </w:rPr>
+              <w:t xml:space="preserve"> </w:t>
             </w:r>
           </w:p>
         </w:tc>
@@ -3365,15 +3396,15 @@
                 <w:rFonts w:asciiTheme="minorHAnsi" w:hAnsiTheme="minorHAnsi" w:cstheme="minorHAnsi"/>
                 <w:sz w:val="22"/>
               </w:rPr>
-              <w:t>Специалист</w:t>
-            </w:r>
-            <w:r>
-              <w:rPr>
-                <w:rFonts w:asciiTheme="minorHAnsi" w:hAnsiTheme="minorHAnsi" w:cstheme="minorHAnsi"/>
-                <w:sz w:val="22"/>
-                <w:lang w:val="en-US"/>
-              </w:rPr>
-              <w:t>/E3</w:t>
+              <w:t>Лекарство</w:t>
+            </w:r>
+            <w:r>
+              <w:rPr>
+                <w:rFonts w:asciiTheme="minorHAnsi" w:hAnsiTheme="minorHAnsi" w:cstheme="minorHAnsi"/>
+                <w:sz w:val="22"/>
+                <w:lang w:val="en-US"/>
+              </w:rPr>
+              <w:t>/E4</w:t>
             </w:r>
           </w:p>
         </w:tc>
@@ -3428,22 +3459,7 @@
                 <w:rFonts w:asciiTheme="minorHAnsi" w:hAnsiTheme="minorHAnsi" w:cstheme="minorHAnsi"/>
                 <w:sz w:val="22"/>
               </w:rPr>
-              <w:t>Находится</w:t>
-            </w:r>
-            <w:r>
-              <w:rPr>
-                <w:rFonts w:asciiTheme="minorHAnsi" w:hAnsiTheme="minorHAnsi" w:cstheme="minorHAnsi"/>
-                <w:sz w:val="22"/>
-                <w:lang w:val="en-US"/>
-              </w:rPr>
-              <w:t>/</w:t>
-            </w:r>
-            <w:r>
-              <w:rPr>
-                <w:rFonts w:asciiTheme="minorHAnsi" w:hAnsiTheme="minorHAnsi" w:cstheme="minorHAnsi"/>
-                <w:sz w:val="22"/>
-              </w:rPr>
-              <w:t>Предоставит</w:t>
+              <w:t>Применяется</w:t>
             </w:r>
           </w:p>
         </w:tc>
@@ -3505,7 +3521,7 @@
                 <w:rFonts w:asciiTheme="minorHAnsi" w:hAnsiTheme="minorHAnsi" w:cstheme="minorHAnsi"/>
                 <w:sz w:val="22"/>
               </w:rPr>
-              <w:t>В одной услуге могут находится несколько специалистов. У одного специалиста может быть несколько услуг.</w:t>
+              <w:t>В одной услуге может находиться несколько лекарств. Одно лекарство может применяться ко многим услугам.</w:t>
             </w:r>
           </w:p>
         </w:tc>
@@ -3535,7 +3551,7 @@
                 <w:sz w:val="22"/>
                 <w:lang w:val="en-US"/>
               </w:rPr>
-              <w:t>R5</w:t>
+              <w:t>R6</w:t>
             </w:r>
           </w:p>
         </w:tc>
@@ -3551,23 +3567,29 @@
               <w:rPr>
                 <w:rFonts w:asciiTheme="minorHAnsi" w:hAnsiTheme="minorHAnsi" w:cstheme="minorHAnsi"/>
                 <w:sz w:val="22"/>
-                <w:lang w:val="en-US"/>
-              </w:rPr>
-            </w:pPr>
-            <w:r>
-              <w:rPr>
-                <w:rFonts w:asciiTheme="minorHAnsi" w:hAnsiTheme="minorHAnsi" w:cstheme="minorHAnsi"/>
-                <w:sz w:val="22"/>
-              </w:rPr>
-              <w:t>Лекарство</w:t>
-            </w:r>
-            <w:r>
-              <w:rPr>
-                <w:rFonts w:asciiTheme="minorHAnsi" w:hAnsiTheme="minorHAnsi" w:cstheme="minorHAnsi"/>
-                <w:sz w:val="22"/>
-                <w:lang w:val="en-US"/>
-              </w:rPr>
-              <w:t>/E4</w:t>
+              </w:rPr>
+            </w:pPr>
+            <w:r>
+              <w:rPr>
+                <w:rFonts w:asciiTheme="minorHAnsi" w:hAnsiTheme="minorHAnsi" w:cstheme="minorHAnsi"/>
+                <w:sz w:val="22"/>
+              </w:rPr>
+              <w:t>Услуга</w:t>
+            </w:r>
+            <w:r>
+              <w:rPr>
+                <w:rFonts w:asciiTheme="minorHAnsi" w:hAnsiTheme="minorHAnsi" w:cstheme="minorHAnsi"/>
+                <w:sz w:val="22"/>
+                <w:lang w:val="en-US"/>
+              </w:rPr>
+              <w:t>/E</w:t>
+            </w:r>
+            <w:r>
+              <w:rPr>
+                <w:rFonts w:asciiTheme="minorHAnsi" w:hAnsiTheme="minorHAnsi" w:cstheme="minorHAnsi"/>
+                <w:sz w:val="22"/>
+              </w:rPr>
+              <w:t>5</w:t>
             </w:r>
           </w:p>
         </w:tc>
@@ -3583,23 +3605,22 @@
               <w:rPr>
                 <w:rFonts w:asciiTheme="minorHAnsi" w:hAnsiTheme="minorHAnsi" w:cstheme="minorHAnsi"/>
                 <w:sz w:val="22"/>
-                <w:lang w:val="en-US"/>
-              </w:rPr>
-            </w:pPr>
-            <w:r>
-              <w:rPr>
-                <w:rFonts w:asciiTheme="minorHAnsi" w:hAnsiTheme="minorHAnsi" w:cstheme="minorHAnsi"/>
-                <w:sz w:val="22"/>
-              </w:rPr>
-              <w:t>Услуга</w:t>
-            </w:r>
-            <w:r>
-              <w:rPr>
-                <w:rFonts w:asciiTheme="minorHAnsi" w:hAnsiTheme="minorHAnsi" w:cstheme="minorHAnsi"/>
-                <w:sz w:val="22"/>
-                <w:lang w:val="en-US"/>
-              </w:rPr>
-              <w:t>/E5</w:t>
+              </w:rPr>
+            </w:pPr>
+            <w:r>
+              <w:rPr>
+                <w:rFonts w:asciiTheme="minorHAnsi" w:hAnsiTheme="minorHAnsi" w:cstheme="minorHAnsi"/>
+                <w:sz w:val="22"/>
+              </w:rPr>
+              <w:t>Реализация услуг</w:t>
+            </w:r>
+            <w:r>
+              <w:rPr>
+                <w:rFonts w:asciiTheme="minorHAnsi" w:hAnsiTheme="minorHAnsi" w:cstheme="minorHAnsi"/>
+                <w:sz w:val="22"/>
+                <w:lang w:val="en-US"/>
+              </w:rPr>
+              <w:t>/E6</w:t>
             </w:r>
           </w:p>
         </w:tc>
@@ -3622,7 +3643,7 @@
                 <w:rFonts w:asciiTheme="minorHAnsi" w:hAnsiTheme="minorHAnsi" w:cstheme="minorHAnsi"/>
                 <w:sz w:val="22"/>
               </w:rPr>
-              <w:t>Применяется</w:t>
+              <w:t>Завершает</w:t>
             </w:r>
           </w:p>
         </w:tc>
@@ -3645,7 +3666,7 @@
                 <w:rFonts w:asciiTheme="minorHAnsi" w:hAnsiTheme="minorHAnsi" w:cstheme="minorHAnsi"/>
                 <w:sz w:val="22"/>
               </w:rPr>
-              <w:t>Неопределённая</w:t>
+              <w:t>Определённая неидентифицирующая обязательная</w:t>
             </w:r>
           </w:p>
         </w:tc>
@@ -3684,210 +3705,7 @@
                 <w:rFonts w:asciiTheme="minorHAnsi" w:hAnsiTheme="minorHAnsi" w:cstheme="minorHAnsi"/>
                 <w:sz w:val="22"/>
               </w:rPr>
-              <w:t xml:space="preserve">В одной услуге может находиться несколько лекарств. Одно </w:t>
-            </w:r>
-            <w:r>
-              <w:rPr>
-                <w:rFonts w:asciiTheme="minorHAnsi" w:hAnsiTheme="minorHAnsi" w:cstheme="minorHAnsi"/>
-                <w:sz w:val="22"/>
-              </w:rPr>
-              <w:lastRenderedPageBreak/>
-              <w:t>лекарство может применяться ко многим услугам.</w:t>
-            </w:r>
-          </w:p>
-        </w:tc>
-      </w:tr>
-      <w:tr>
-        <w:trPr>
-          <w:trHeight w:val="215"/>
-        </w:trPr>
-        <w:tc>
-          <w:tcPr>
-            <w:tcW w:w="458" w:type="dxa"/>
-          </w:tcPr>
-          <w:p>
-            <w:pPr>
-              <w:pStyle w:val="a3"/>
-              <w:ind w:left="0"/>
-              <w:jc w:val="center"/>
-              <w:rPr>
-                <w:rFonts w:asciiTheme="minorHAnsi" w:hAnsiTheme="minorHAnsi" w:cstheme="minorHAnsi"/>
-                <w:sz w:val="22"/>
-                <w:lang w:val="en-US"/>
-              </w:rPr>
-            </w:pPr>
-            <w:r>
-              <w:rPr>
-                <w:rFonts w:asciiTheme="minorHAnsi" w:hAnsiTheme="minorHAnsi" w:cstheme="minorHAnsi"/>
-                <w:sz w:val="22"/>
-                <w:lang w:val="en-US"/>
-              </w:rPr>
-              <w:lastRenderedPageBreak/>
-              <w:t>R6</w:t>
-            </w:r>
-          </w:p>
-        </w:tc>
-        <w:tc>
-          <w:tcPr>
-            <w:tcW w:w="1537" w:type="dxa"/>
-          </w:tcPr>
-          <w:p>
-            <w:pPr>
-              <w:pStyle w:val="a3"/>
-              <w:ind w:left="0"/>
-              <w:jc w:val="center"/>
-              <w:rPr>
-                <w:rFonts w:asciiTheme="minorHAnsi" w:hAnsiTheme="minorHAnsi" w:cstheme="minorHAnsi"/>
-                <w:sz w:val="22"/>
-                <w:lang w:val="en-US"/>
-              </w:rPr>
-            </w:pPr>
-            <w:r>
-              <w:rPr>
-                <w:rFonts w:asciiTheme="minorHAnsi" w:hAnsiTheme="minorHAnsi" w:cstheme="minorHAnsi"/>
-                <w:sz w:val="22"/>
-              </w:rPr>
-              <w:t>Клиент</w:t>
-            </w:r>
-            <w:r>
-              <w:rPr>
-                <w:rFonts w:asciiTheme="minorHAnsi" w:hAnsiTheme="minorHAnsi" w:cstheme="minorHAnsi"/>
-                <w:sz w:val="22"/>
-                <w:lang w:val="en-US"/>
-              </w:rPr>
-              <w:t>/E1</w:t>
-            </w:r>
-          </w:p>
-        </w:tc>
-        <w:tc>
-          <w:tcPr>
-            <w:tcW w:w="1303" w:type="dxa"/>
-          </w:tcPr>
-          <w:p>
-            <w:pPr>
-              <w:pStyle w:val="a3"/>
-              <w:ind w:left="0"/>
-              <w:jc w:val="center"/>
-              <w:rPr>
-                <w:rFonts w:asciiTheme="minorHAnsi" w:hAnsiTheme="minorHAnsi" w:cstheme="minorHAnsi"/>
-                <w:sz w:val="22"/>
-                <w:lang w:val="en-US"/>
-              </w:rPr>
-            </w:pPr>
-            <w:r>
-              <w:rPr>
-                <w:rFonts w:asciiTheme="minorHAnsi" w:hAnsiTheme="minorHAnsi" w:cstheme="minorHAnsi"/>
-                <w:sz w:val="22"/>
-              </w:rPr>
-              <w:t>Услуга</w:t>
-            </w:r>
-            <w:r>
-              <w:rPr>
-                <w:rFonts w:asciiTheme="minorHAnsi" w:hAnsiTheme="minorHAnsi" w:cstheme="minorHAnsi"/>
-                <w:sz w:val="22"/>
-                <w:lang w:val="en-US"/>
-              </w:rPr>
-              <w:t>/E5</w:t>
-            </w:r>
-          </w:p>
-        </w:tc>
-        <w:tc>
-          <w:tcPr>
-            <w:tcW w:w="1384" w:type="dxa"/>
-          </w:tcPr>
-          <w:p>
-            <w:pPr>
-              <w:pStyle w:val="a3"/>
-              <w:ind w:left="0"/>
-              <w:jc w:val="center"/>
-              <w:rPr>
-                <w:rFonts w:asciiTheme="minorHAnsi" w:hAnsiTheme="minorHAnsi" w:cstheme="minorHAnsi"/>
-                <w:sz w:val="22"/>
-              </w:rPr>
-            </w:pPr>
-            <w:r>
-              <w:rPr>
-                <w:rFonts w:asciiTheme="minorHAnsi" w:hAnsiTheme="minorHAnsi" w:cstheme="minorHAnsi"/>
-                <w:sz w:val="22"/>
-              </w:rPr>
-              <w:t>Воспользуется</w:t>
-            </w:r>
-            <w:r>
-              <w:rPr>
-                <w:rFonts w:asciiTheme="minorHAnsi" w:hAnsiTheme="minorHAnsi" w:cstheme="minorHAnsi"/>
-                <w:sz w:val="22"/>
-                <w:lang w:val="en-US"/>
-              </w:rPr>
-              <w:t>/</w:t>
-            </w:r>
-            <w:r>
-              <w:rPr>
-                <w:rFonts w:asciiTheme="minorHAnsi" w:hAnsiTheme="minorHAnsi" w:cstheme="minorHAnsi"/>
-                <w:sz w:val="22"/>
-              </w:rPr>
-              <w:t>Предоставит</w:t>
-            </w:r>
-          </w:p>
-        </w:tc>
-        <w:tc>
-          <w:tcPr>
-            <w:tcW w:w="1855" w:type="dxa"/>
-          </w:tcPr>
-          <w:p>
-            <w:pPr>
-              <w:pStyle w:val="a3"/>
-              <w:ind w:left="0"/>
-              <w:jc w:val="center"/>
-              <w:rPr>
-                <w:rFonts w:asciiTheme="minorHAnsi" w:hAnsiTheme="minorHAnsi" w:cstheme="minorHAnsi"/>
-                <w:sz w:val="22"/>
-              </w:rPr>
-            </w:pPr>
-            <w:r>
-              <w:rPr>
-                <w:rFonts w:asciiTheme="minorHAnsi" w:hAnsiTheme="minorHAnsi" w:cstheme="minorHAnsi"/>
-                <w:sz w:val="22"/>
-              </w:rPr>
-              <w:t>Неопределённая</w:t>
-            </w:r>
-          </w:p>
-        </w:tc>
-        <w:tc>
-          <w:tcPr>
-            <w:tcW w:w="457" w:type="dxa"/>
-          </w:tcPr>
-          <w:p>
-            <w:pPr>
-              <w:pStyle w:val="a3"/>
-              <w:ind w:left="0"/>
-              <w:jc w:val="center"/>
-              <w:rPr>
-                <w:rFonts w:asciiTheme="minorHAnsi" w:hAnsiTheme="minorHAnsi" w:cstheme="minorHAnsi"/>
-                <w:sz w:val="22"/>
-              </w:rPr>
-            </w:pPr>
-          </w:p>
-        </w:tc>
-        <w:tc>
-          <w:tcPr>
-            <w:tcW w:w="1495" w:type="dxa"/>
-          </w:tcPr>
-          <w:p>
-            <w:pPr>
-              <w:pStyle w:val="a3"/>
-              <w:ind w:left="0"/>
-              <w:jc w:val="center"/>
-              <w:rPr>
-                <w:rFonts w:asciiTheme="minorHAnsi" w:hAnsiTheme="minorHAnsi" w:cstheme="minorHAnsi"/>
-                <w:sz w:val="22"/>
-              </w:rPr>
-            </w:pPr>
-            <w:r>
-              <w:rPr>
-                <w:rFonts w:asciiTheme="minorHAnsi" w:hAnsiTheme="minorHAnsi" w:cstheme="minorHAnsi"/>
-                <w:sz w:val="22"/>
-              </w:rPr>
-              <w:t>Одной услугой могут пользоваться несколько клиентов, так же один клиент может пользоваться несколькими услугами.</w:t>
+              <w:t>У услуги может быть одна реализация, у реализации может несколько услуг</w:t>
             </w:r>
           </w:p>
         </w:tc>
@@ -3901,6 +3719,21 @@
           <w:sz w:val="22"/>
         </w:rPr>
       </w:pPr>
+    </w:p>
+    <w:p>
+      <w:pPr>
+        <w:rPr>
+          <w:rFonts w:asciiTheme="minorHAnsi" w:hAnsiTheme="minorHAnsi" w:cstheme="minorHAnsi"/>
+          <w:sz w:val="22"/>
+        </w:rPr>
+      </w:pPr>
+      <w:r>
+        <w:rPr>
+          <w:rFonts w:asciiTheme="minorHAnsi" w:hAnsiTheme="minorHAnsi" w:cstheme="minorHAnsi"/>
+          <w:sz w:val="22"/>
+        </w:rPr>
+        <w:br w:type="page"/>
+      </w:r>
     </w:p>
     <w:p>
       <w:pPr>
@@ -3919,6 +3752,7 @@
           <w:rFonts w:asciiTheme="minorHAnsi" w:hAnsiTheme="minorHAnsi" w:cstheme="minorHAnsi"/>
           <w:sz w:val="22"/>
         </w:rPr>
+        <w:lastRenderedPageBreak/>
         <w:t>Диаграмма уровней сущностей</w:t>
       </w:r>
     </w:p>
@@ -3932,152 +3766,9 @@
       </w:pPr>
       <w:r>
         <w:rPr>
-          <w:noProof/>
-          <w:lang w:eastAsia="ru-RU"/>
-        </w:rPr>
-        <w:drawing>
-          <wp:inline distT="0" distB="0" distL="0" distR="0">
-            <wp:extent cx="5940425" cy="4788256"/>
-            <wp:effectExtent l="0" t="0" r="3175" b="0"/>
-            <wp:docPr id="2" name="Рисунок 2" descr="https://pp.userapi.com/c847218/v847218632/55bf5/ZbSrc7FoHmE.jpg"/>
-            <wp:cNvGraphicFramePr>
-              <a:graphicFrameLocks xmlns:a="http://schemas.openxmlformats.org/drawingml/2006/main" noChangeAspect="1"/>
-            </wp:cNvGraphicFramePr>
-            <a:graphic xmlns:a="http://schemas.openxmlformats.org/drawingml/2006/main">
-              <a:graphicData uri="http://schemas.openxmlformats.org/drawingml/2006/picture">
-                <pic:pic xmlns:pic="http://schemas.openxmlformats.org/drawingml/2006/picture">
-                  <pic:nvPicPr>
-                    <pic:cNvPr id="0" name="Picture 3" descr="https://pp.userapi.com/c847218/v847218632/55bf5/ZbSrc7FoHmE.jpg"/>
-                    <pic:cNvPicPr>
-                      <a:picLocks noChangeAspect="1" noChangeArrowheads="1"/>
-                    </pic:cNvPicPr>
-                  </pic:nvPicPr>
-                  <pic:blipFill>
-                    <a:blip r:embed="rId5">
-                      <a:extLst>
-                        <a:ext uri="{28A0092B-C50C-407E-A947-70E740481C1C}">
-                          <a14:useLocalDpi xmlns:a14="http://schemas.microsoft.com/office/drawing/2010/main" val="0"/>
-                        </a:ext>
-                      </a:extLst>
-                    </a:blip>
-                    <a:srcRect/>
-                    <a:stretch>
-                      <a:fillRect/>
-                    </a:stretch>
-                  </pic:blipFill>
-                  <pic:spPr bwMode="auto">
-                    <a:xfrm>
-                      <a:off x="0" y="0"/>
-                      <a:ext cx="5940425" cy="4788256"/>
-                    </a:xfrm>
-                    <a:prstGeom prst="rect">
-                      <a:avLst/>
-                    </a:prstGeom>
-                    <a:noFill/>
-                    <a:ln>
-                      <a:noFill/>
-                    </a:ln>
-                  </pic:spPr>
-                </pic:pic>
-              </a:graphicData>
-            </a:graphic>
-          </wp:inline>
-        </w:drawing>
-      </w:r>
-    </w:p>
-    <w:p>
-      <w:pPr>
-        <w:pStyle w:val="a3"/>
-        <w:rPr>
-          <w:rFonts w:asciiTheme="minorHAnsi" w:hAnsiTheme="minorHAnsi" w:cstheme="minorHAnsi"/>
-          <w:sz w:val="22"/>
-        </w:rPr>
-      </w:pPr>
-    </w:p>
-    <w:p>
-      <w:pPr>
-        <w:pStyle w:val="a3"/>
-        <w:rPr>
-          <w:rFonts w:asciiTheme="minorHAnsi" w:hAnsiTheme="minorHAnsi" w:cstheme="minorHAnsi"/>
-          <w:sz w:val="22"/>
-        </w:rPr>
-      </w:pPr>
-    </w:p>
-    <w:p>
-      <w:pPr>
-        <w:pStyle w:val="a3"/>
-        <w:rPr>
-          <w:rFonts w:asciiTheme="minorHAnsi" w:hAnsiTheme="minorHAnsi" w:cstheme="minorHAnsi"/>
-          <w:sz w:val="22"/>
-        </w:rPr>
-      </w:pPr>
-    </w:p>
-    <w:p>
-      <w:pPr>
-        <w:pStyle w:val="a3"/>
-        <w:rPr>
-          <w:rFonts w:asciiTheme="minorHAnsi" w:hAnsiTheme="minorHAnsi" w:cstheme="minorHAnsi"/>
-          <w:sz w:val="22"/>
-        </w:rPr>
-      </w:pPr>
-    </w:p>
-    <w:p>
-      <w:pPr>
-        <w:pStyle w:val="a3"/>
-        <w:rPr>
-          <w:rFonts w:asciiTheme="minorHAnsi" w:hAnsiTheme="minorHAnsi" w:cstheme="minorHAnsi"/>
-          <w:sz w:val="22"/>
-        </w:rPr>
-      </w:pPr>
-    </w:p>
-    <w:p>
-      <w:pPr>
-        <w:pStyle w:val="a3"/>
-        <w:numPr>
-          <w:ilvl w:val="0"/>
-          <w:numId w:val="1"/>
-        </w:numPr>
-        <w:ind w:left="0" w:firstLine="360"/>
-        <w:rPr>
-          <w:rFonts w:asciiTheme="minorHAnsi" w:hAnsiTheme="minorHAnsi" w:cstheme="minorHAnsi"/>
-          <w:sz w:val="22"/>
-          <w:lang w:val="en-US"/>
-        </w:rPr>
-      </w:pPr>
-      <w:r>
-        <w:rPr>
-          <w:rFonts w:asciiTheme="minorHAnsi" w:hAnsiTheme="minorHAnsi" w:cstheme="minorHAnsi"/>
-          <w:sz w:val="22"/>
-        </w:rPr>
-        <w:lastRenderedPageBreak/>
-        <w:t xml:space="preserve">Диаграмма уровня </w:t>
-      </w:r>
-      <w:r>
-        <w:rPr>
-          <w:rFonts w:asciiTheme="minorHAnsi" w:hAnsiTheme="minorHAnsi" w:cstheme="minorHAnsi"/>
-          <w:sz w:val="22"/>
-        </w:rPr>
-        <w:t>ключей</w:t>
-      </w:r>
-    </w:p>
-    <w:p>
-      <w:pPr>
-        <w:rPr>
-          <w:rFonts w:asciiTheme="minorHAnsi" w:hAnsiTheme="minorHAnsi" w:cstheme="minorHAnsi"/>
-          <w:sz w:val="22"/>
-          <w:lang w:val="en-US"/>
-        </w:rPr>
-      </w:pPr>
-    </w:p>
-    <w:p>
-      <w:pPr>
-        <w:rPr>
-          <w:rFonts w:asciiTheme="minorHAnsi" w:hAnsiTheme="minorHAnsi" w:cstheme="minorHAnsi"/>
-          <w:sz w:val="22"/>
-          <w:lang w:val="en-US"/>
-        </w:rPr>
-      </w:pPr>
-      <w:r>
+          <w:rFonts w:asciiTheme="minorHAnsi" w:hAnsiTheme="minorHAnsi" w:cstheme="minorHAnsi"/>
+          <w:sz w:val="22"/>
+        </w:rPr>
         <w:pict>
           <v:shapetype id="_x0000_t75" coordsize="21600,21600" o:spt="75" o:preferrelative="t" path="m@4@5l@4@11@9@11@9@5xe" filled="f" stroked="f">
             <v:stroke joinstyle="miter"/>
@@ -4098,11 +3789,56 @@
             <v:path o:extrusionok="f" gradientshapeok="t" o:connecttype="rect"/>
             <o:lock v:ext="edit" aspectratio="t"/>
           </v:shapetype>
-          <v:shape id="_x0000_i1033" type="#_x0000_t75" style="width:468pt;height:274.5pt">
-            <v:imagedata r:id="rId6" o:title="Диаграмма_уровня_ключей"/>
+          <v:shape id="_x0000_i1031" type="#_x0000_t75" style="width:465.85pt;height:228.35pt">
+            <v:imagedata r:id="rId5" o:title="Logical model"/>
           </v:shape>
         </w:pict>
       </w:r>
+    </w:p>
+    <w:p>
+      <w:pPr>
+        <w:pStyle w:val="a3"/>
+        <w:rPr>
+          <w:rFonts w:asciiTheme="minorHAnsi" w:hAnsiTheme="minorHAnsi" w:cstheme="minorHAnsi"/>
+          <w:sz w:val="22"/>
+        </w:rPr>
+      </w:pPr>
+    </w:p>
+    <w:p>
+      <w:pPr>
+        <w:pStyle w:val="a3"/>
+        <w:rPr>
+          <w:rFonts w:asciiTheme="minorHAnsi" w:hAnsiTheme="minorHAnsi" w:cstheme="minorHAnsi"/>
+          <w:sz w:val="22"/>
+        </w:rPr>
+      </w:pPr>
+    </w:p>
+    <w:p>
+      <w:pPr>
+        <w:pStyle w:val="a3"/>
+        <w:rPr>
+          <w:rFonts w:asciiTheme="minorHAnsi" w:hAnsiTheme="minorHAnsi" w:cstheme="minorHAnsi"/>
+          <w:sz w:val="22"/>
+        </w:rPr>
+      </w:pPr>
+    </w:p>
+    <w:p>
+      <w:pPr>
+        <w:pStyle w:val="a3"/>
+        <w:rPr>
+          <w:rFonts w:asciiTheme="minorHAnsi" w:hAnsiTheme="minorHAnsi" w:cstheme="minorHAnsi"/>
+          <w:sz w:val="22"/>
+        </w:rPr>
+      </w:pPr>
+    </w:p>
+    <w:p>
+      <w:pPr>
+        <w:pStyle w:val="a3"/>
+        <w:rPr>
+          <w:rFonts w:asciiTheme="minorHAnsi" w:hAnsiTheme="minorHAnsi" w:cstheme="minorHAnsi"/>
+          <w:sz w:val="22"/>
+        </w:rPr>
+      </w:pPr>
     </w:p>
     <w:p>
       <w:pPr>
@@ -4126,6 +3862,76 @@
           <w:ilvl w:val="0"/>
           <w:numId w:val="1"/>
         </w:numPr>
+        <w:ind w:left="0" w:firstLine="360"/>
+        <w:rPr>
+          <w:rFonts w:asciiTheme="minorHAnsi" w:hAnsiTheme="minorHAnsi" w:cstheme="minorHAnsi"/>
+          <w:sz w:val="22"/>
+          <w:lang w:val="en-US"/>
+        </w:rPr>
+      </w:pPr>
+      <w:r>
+        <w:rPr>
+          <w:rFonts w:asciiTheme="minorHAnsi" w:hAnsiTheme="minorHAnsi" w:cstheme="minorHAnsi"/>
+          <w:sz w:val="22"/>
+        </w:rPr>
+        <w:lastRenderedPageBreak/>
+        <w:t xml:space="preserve">Диаграмма уровня </w:t>
+      </w:r>
+      <w:r>
+        <w:rPr>
+          <w:rFonts w:asciiTheme="minorHAnsi" w:hAnsiTheme="minorHAnsi" w:cstheme="minorHAnsi"/>
+          <w:sz w:val="22"/>
+        </w:rPr>
+        <w:t>ключей</w:t>
+      </w:r>
+    </w:p>
+    <w:p>
+      <w:pPr>
+        <w:rPr>
+          <w:rFonts w:asciiTheme="minorHAnsi" w:hAnsiTheme="minorHAnsi" w:cstheme="minorHAnsi"/>
+          <w:sz w:val="22"/>
+          <w:lang w:val="en-US"/>
+        </w:rPr>
+      </w:pPr>
+    </w:p>
+    <w:p>
+      <w:pPr>
+        <w:rPr>
+          <w:rFonts w:asciiTheme="minorHAnsi" w:hAnsiTheme="minorHAnsi" w:cstheme="minorHAnsi"/>
+          <w:sz w:val="22"/>
+          <w:lang w:val="en-US"/>
+        </w:rPr>
+      </w:pPr>
+      <w:r>
+        <w:pict>
+          <v:shape id="_x0000_i1033" type="#_x0000_t75" style="width:467.45pt;height:271.35pt">
+            <v:imagedata r:id="rId6" o:title="Диаграмма_уровня_ключей"/>
+          </v:shape>
+        </w:pict>
+      </w:r>
+    </w:p>
+    <w:p>
+      <w:pPr>
+        <w:rPr>
+          <w:rFonts w:asciiTheme="minorHAnsi" w:hAnsiTheme="minorHAnsi" w:cstheme="minorHAnsi"/>
+          <w:sz w:val="22"/>
+        </w:rPr>
+      </w:pPr>
+      <w:r>
+        <w:rPr>
+          <w:rFonts w:asciiTheme="minorHAnsi" w:hAnsiTheme="minorHAnsi" w:cstheme="minorHAnsi"/>
+          <w:sz w:val="22"/>
+        </w:rPr>
+        <w:br w:type="page"/>
+      </w:r>
+    </w:p>
+    <w:p>
+      <w:pPr>
+        <w:pStyle w:val="a3"/>
+        <w:numPr>
+          <w:ilvl w:val="0"/>
+          <w:numId w:val="1"/>
+        </w:numPr>
         <w:rPr>
           <w:rFonts w:asciiTheme="minorHAnsi" w:hAnsiTheme="minorHAnsi" w:cstheme="minorHAnsi"/>
           <w:sz w:val="22"/>
@@ -4174,7 +3980,7 @@
           <w:sz w:val="22"/>
         </w:rPr>
         <w:pict>
-          <v:shape id="_x0000_i1030" type="#_x0000_t75" style="width:467.25pt;height:271.5pt">
+          <v:shape id="_x0000_i1035" type="#_x0000_t75" style="width:467.45pt;height:284.25pt">
             <v:imagedata r:id="rId7" o:title="Полноатрибутная_диаграмма"/>
           </v:shape>
         </w:pict>

</xml_diff>

<commit_message>
DataBase diagrams are ready
</commit_message>
<xml_diff>
--- a/DataBase.docx
+++ b/DataBase.docx
@@ -1,6 +1,6 @@
 
 <file path=word/document.xml><?xml version="1.0" encoding="utf-8"?>
-<w:document xmlns:wpc="http://schemas.microsoft.com/office/word/2010/wordprocessingCanvas" xmlns:cx="http://schemas.microsoft.com/office/drawing/2014/chartex" xmlns:mc="http://schemas.openxmlformats.org/markup-compatibility/2006" xmlns:o="urn:schemas-microsoft-com:office:office" xmlns:r="http://schemas.openxmlformats.org/officeDocument/2006/relationships" xmlns:m="http://schemas.openxmlformats.org/officeDocument/2006/math" xmlns:v="urn:schemas-microsoft-com:vml" xmlns:wp14="http://schemas.microsoft.com/office/word/2010/wordprocessingDrawing" xmlns:wp="http://schemas.openxmlformats.org/drawingml/2006/wordprocessingDrawing" xmlns:w10="urn:schemas-microsoft-com:office:word" xmlns:w="http://schemas.openxmlformats.org/wordprocessingml/2006/main" xmlns:w14="http://schemas.microsoft.com/office/word/2010/wordml" xmlns:w15="http://schemas.microsoft.com/office/word/2012/wordml" xmlns:w16se="http://schemas.microsoft.com/office/word/2015/wordml/symex" xmlns:wpg="http://schemas.microsoft.com/office/word/2010/wordprocessingGroup" xmlns:wpi="http://schemas.microsoft.com/office/word/2010/wordprocessingInk" xmlns:wne="http://schemas.microsoft.com/office/word/2006/wordml" xmlns:wps="http://schemas.microsoft.com/office/word/2010/wordprocessingShape" mc:Ignorable="w14 w15 w16se wp14">
+<w:document xmlns:wpc="http://schemas.microsoft.com/office/word/2010/wordprocessingCanvas" xmlns:cx="http://schemas.microsoft.com/office/drawing/2014/chartex" xmlns:cx1="http://schemas.microsoft.com/office/drawing/2015/9/8/chartex" xmlns:cx2="http://schemas.microsoft.com/office/drawing/2015/10/21/chartex" xmlns:cx3="http://schemas.microsoft.com/office/drawing/2016/5/9/chartex" xmlns:cx4="http://schemas.microsoft.com/office/drawing/2016/5/10/chartex" xmlns:cx5="http://schemas.microsoft.com/office/drawing/2016/5/11/chartex" xmlns:cx6="http://schemas.microsoft.com/office/drawing/2016/5/12/chartex" xmlns:cx7="http://schemas.microsoft.com/office/drawing/2016/5/13/chartex" xmlns:cx8="http://schemas.microsoft.com/office/drawing/2016/5/14/chartex" xmlns:mc="http://schemas.openxmlformats.org/markup-compatibility/2006" xmlns:aink="http://schemas.microsoft.com/office/drawing/2016/ink" xmlns:am3d="http://schemas.microsoft.com/office/drawing/2017/model3d" xmlns:o="urn:schemas-microsoft-com:office:office" xmlns:r="http://schemas.openxmlformats.org/officeDocument/2006/relationships" xmlns:m="http://schemas.openxmlformats.org/officeDocument/2006/math" xmlns:v="urn:schemas-microsoft-com:vml" xmlns:wp14="http://schemas.microsoft.com/office/word/2010/wordprocessingDrawing" xmlns:wp="http://schemas.openxmlformats.org/drawingml/2006/wordprocessingDrawing" xmlns:w10="urn:schemas-microsoft-com:office:word" xmlns:w="http://schemas.openxmlformats.org/wordprocessingml/2006/main" xmlns:w14="http://schemas.microsoft.com/office/word/2010/wordml" xmlns:w15="http://schemas.microsoft.com/office/word/2012/wordml" xmlns:w16cid="http://schemas.microsoft.com/office/word/2016/wordml/cid" xmlns:w16se="http://schemas.microsoft.com/office/word/2015/wordml/symex" xmlns:wpg="http://schemas.microsoft.com/office/word/2010/wordprocessingGroup" xmlns:wpi="http://schemas.microsoft.com/office/word/2010/wordprocessingInk" xmlns:wne="http://schemas.microsoft.com/office/word/2006/wordml" xmlns:wps="http://schemas.microsoft.com/office/word/2010/wordprocessingShape" mc:Ignorable="w14 w15 w16se w16cid wp14">
   <w:body>
     <w:p>
       <w:pPr>
@@ -334,8 +334,6 @@
               </w:rPr>
               <w:t>Клиент</w:t>
             </w:r>
-            <w:bookmarkStart w:id="0" w:name="_GoBack"/>
-            <w:bookmarkEnd w:id="0"/>
           </w:p>
         </w:tc>
         <w:tc>
@@ -3789,7 +3787,7 @@
             <v:path o:extrusionok="f" gradientshapeok="t" o:connecttype="rect"/>
             <o:lock v:ext="edit" aspectratio="t"/>
           </v:shapetype>
-          <v:shape id="_x0000_i1031" type="#_x0000_t75" style="width:465.85pt;height:228.35pt">
+          <v:shape id="_x0000_i1025" type="#_x0000_t75" style="width:466pt;height:228.1pt">
             <v:imagedata r:id="rId5" o:title="Logical model"/>
           </v:shape>
         </w:pict>
@@ -3903,11 +3901,57 @@
         </w:rPr>
       </w:pPr>
       <w:r>
-        <w:pict>
-          <v:shape id="_x0000_i1033" type="#_x0000_t75" style="width:467.45pt;height:271.35pt">
-            <v:imagedata r:id="rId6" o:title="Диаграмма_уровня_ключей"/>
-          </v:shape>
-        </w:pict>
+        <w:rPr>
+          <w:noProof/>
+        </w:rPr>
+        <w:drawing>
+          <wp:inline distT="0" distB="0" distL="0" distR="0">
+            <wp:extent cx="5940425" cy="3174758"/>
+            <wp:effectExtent l="0" t="0" r="3175" b="6985"/>
+            <wp:docPr id="1" name="Рисунок 1" descr="https://pp.userapi.com/c834403/v834403170/14bd33/DsNlx3P8G9Y.jpg"/>
+            <wp:cNvGraphicFramePr>
+              <a:graphicFrameLocks xmlns:a="http://schemas.openxmlformats.org/drawingml/2006/main" noChangeAspect="1"/>
+            </wp:cNvGraphicFramePr>
+            <a:graphic xmlns:a="http://schemas.openxmlformats.org/drawingml/2006/main">
+              <a:graphicData uri="http://schemas.openxmlformats.org/drawingml/2006/picture">
+                <pic:pic xmlns:pic="http://schemas.openxmlformats.org/drawingml/2006/picture">
+                  <pic:nvPicPr>
+                    <pic:cNvPr id="0" name="Picture 5" descr="https://pp.userapi.com/c834403/v834403170/14bd33/DsNlx3P8G9Y.jpg"/>
+                    <pic:cNvPicPr>
+                      <a:picLocks noChangeAspect="1" noChangeArrowheads="1"/>
+                    </pic:cNvPicPr>
+                  </pic:nvPicPr>
+                  <pic:blipFill>
+                    <a:blip r:embed="rId6">
+                      <a:extLst>
+                        <a:ext uri="{28A0092B-C50C-407E-A947-70E740481C1C}">
+                          <a14:useLocalDpi xmlns:a14="http://schemas.microsoft.com/office/drawing/2010/main" val="0"/>
+                        </a:ext>
+                      </a:extLst>
+                    </a:blip>
+                    <a:srcRect/>
+                    <a:stretch>
+                      <a:fillRect/>
+                    </a:stretch>
+                  </pic:blipFill>
+                  <pic:spPr bwMode="auto">
+                    <a:xfrm>
+                      <a:off x="0" y="0"/>
+                      <a:ext cx="5940425" cy="3174758"/>
+                    </a:xfrm>
+                    <a:prstGeom prst="rect">
+                      <a:avLst/>
+                    </a:prstGeom>
+                    <a:noFill/>
+                    <a:ln>
+                      <a:noFill/>
+                    </a:ln>
+                  </pic:spPr>
+                </pic:pic>
+              </a:graphicData>
+            </a:graphic>
+          </wp:inline>
+        </w:drawing>
       </w:r>
     </w:p>
     <w:p>
@@ -3955,6 +3999,8 @@
           <w:sz w:val="22"/>
         </w:rPr>
       </w:pPr>
+      <w:bookmarkStart w:id="0" w:name="_GoBack"/>
+      <w:bookmarkEnd w:id="0"/>
     </w:p>
     <w:p>
       <w:pPr>
@@ -3976,14 +4022,56 @@
       </w:pPr>
       <w:r>
         <w:rPr>
-          <w:rFonts w:asciiTheme="minorHAnsi" w:hAnsiTheme="minorHAnsi" w:cstheme="minorHAnsi"/>
-          <w:sz w:val="22"/>
-        </w:rPr>
-        <w:pict>
-          <v:shape id="_x0000_i1035" type="#_x0000_t75" style="width:467.45pt;height:284.25pt">
-            <v:imagedata r:id="rId7" o:title="Полноатрибутная_диаграмма"/>
-          </v:shape>
-        </w:pict>
+          <w:noProof/>
+        </w:rPr>
+        <w:drawing>
+          <wp:inline distT="0" distB="0" distL="0" distR="0">
+            <wp:extent cx="5940425" cy="3327987"/>
+            <wp:effectExtent l="0" t="0" r="3175" b="6350"/>
+            <wp:docPr id="2" name="Рисунок 2" descr="https://pp.userapi.com/c834403/v834403170/14bd3c/nZPo3Zu4AoE.jpg"/>
+            <wp:cNvGraphicFramePr>
+              <a:graphicFrameLocks xmlns:a="http://schemas.openxmlformats.org/drawingml/2006/main" noChangeAspect="1"/>
+            </wp:cNvGraphicFramePr>
+            <a:graphic xmlns:a="http://schemas.openxmlformats.org/drawingml/2006/main">
+              <a:graphicData uri="http://schemas.openxmlformats.org/drawingml/2006/picture">
+                <pic:pic xmlns:pic="http://schemas.openxmlformats.org/drawingml/2006/picture">
+                  <pic:nvPicPr>
+                    <pic:cNvPr id="0" name="Picture 8" descr="https://pp.userapi.com/c834403/v834403170/14bd3c/nZPo3Zu4AoE.jpg"/>
+                    <pic:cNvPicPr>
+                      <a:picLocks noChangeAspect="1" noChangeArrowheads="1"/>
+                    </pic:cNvPicPr>
+                  </pic:nvPicPr>
+                  <pic:blipFill>
+                    <a:blip r:embed="rId7">
+                      <a:extLst>
+                        <a:ext uri="{28A0092B-C50C-407E-A947-70E740481C1C}">
+                          <a14:useLocalDpi xmlns:a14="http://schemas.microsoft.com/office/drawing/2010/main" val="0"/>
+                        </a:ext>
+                      </a:extLst>
+                    </a:blip>
+                    <a:srcRect/>
+                    <a:stretch>
+                      <a:fillRect/>
+                    </a:stretch>
+                  </pic:blipFill>
+                  <pic:spPr bwMode="auto">
+                    <a:xfrm>
+                      <a:off x="0" y="0"/>
+                      <a:ext cx="5940425" cy="3327987"/>
+                    </a:xfrm>
+                    <a:prstGeom prst="rect">
+                      <a:avLst/>
+                    </a:prstGeom>
+                    <a:noFill/>
+                    <a:ln>
+                      <a:noFill/>
+                    </a:ln>
+                  </pic:spPr>
+                </pic:pic>
+              </a:graphicData>
+            </a:graphic>
+          </wp:inline>
+        </w:drawing>
       </w:r>
     </w:p>
     <w:sectPr>
@@ -3997,7 +4085,7 @@
 </file>
 
 <file path=word/numbering.xml><?xml version="1.0" encoding="utf-8"?>
-<w:numbering xmlns:wpc="http://schemas.microsoft.com/office/word/2010/wordprocessingCanvas" xmlns:cx="http://schemas.microsoft.com/office/drawing/2014/chartex" xmlns:mc="http://schemas.openxmlformats.org/markup-compatibility/2006" xmlns:o="urn:schemas-microsoft-com:office:office" xmlns:r="http://schemas.openxmlformats.org/officeDocument/2006/relationships" xmlns:m="http://schemas.openxmlformats.org/officeDocument/2006/math" xmlns:v="urn:schemas-microsoft-com:vml" xmlns:wp14="http://schemas.microsoft.com/office/word/2010/wordprocessingDrawing" xmlns:wp="http://schemas.openxmlformats.org/drawingml/2006/wordprocessingDrawing" xmlns:w10="urn:schemas-microsoft-com:office:word" xmlns:w="http://schemas.openxmlformats.org/wordprocessingml/2006/main" xmlns:w14="http://schemas.microsoft.com/office/word/2010/wordml" xmlns:w15="http://schemas.microsoft.com/office/word/2012/wordml" xmlns:w16se="http://schemas.microsoft.com/office/word/2015/wordml/symex" xmlns:wpg="http://schemas.microsoft.com/office/word/2010/wordprocessingGroup" xmlns:wpi="http://schemas.microsoft.com/office/word/2010/wordprocessingInk" xmlns:wne="http://schemas.microsoft.com/office/word/2006/wordml" xmlns:wps="http://schemas.microsoft.com/office/word/2010/wordprocessingShape" mc:Ignorable="w14 w15 w16se wp14">
+<w:numbering xmlns:wpc="http://schemas.microsoft.com/office/word/2010/wordprocessingCanvas" xmlns:cx="http://schemas.microsoft.com/office/drawing/2014/chartex" xmlns:cx1="http://schemas.microsoft.com/office/drawing/2015/9/8/chartex" xmlns:cx2="http://schemas.microsoft.com/office/drawing/2015/10/21/chartex" xmlns:cx3="http://schemas.microsoft.com/office/drawing/2016/5/9/chartex" xmlns:cx4="http://schemas.microsoft.com/office/drawing/2016/5/10/chartex" xmlns:cx5="http://schemas.microsoft.com/office/drawing/2016/5/11/chartex" xmlns:cx6="http://schemas.microsoft.com/office/drawing/2016/5/12/chartex" xmlns:cx7="http://schemas.microsoft.com/office/drawing/2016/5/13/chartex" xmlns:cx8="http://schemas.microsoft.com/office/drawing/2016/5/14/chartex" xmlns:mc="http://schemas.openxmlformats.org/markup-compatibility/2006" xmlns:aink="http://schemas.microsoft.com/office/drawing/2016/ink" xmlns:am3d="http://schemas.microsoft.com/office/drawing/2017/model3d" xmlns:o="urn:schemas-microsoft-com:office:office" xmlns:r="http://schemas.openxmlformats.org/officeDocument/2006/relationships" xmlns:m="http://schemas.openxmlformats.org/officeDocument/2006/math" xmlns:v="urn:schemas-microsoft-com:vml" xmlns:wp14="http://schemas.microsoft.com/office/word/2010/wordprocessingDrawing" xmlns:wp="http://schemas.openxmlformats.org/drawingml/2006/wordprocessingDrawing" xmlns:w10="urn:schemas-microsoft-com:office:word" xmlns:w="http://schemas.openxmlformats.org/wordprocessingml/2006/main" xmlns:w14="http://schemas.microsoft.com/office/word/2010/wordml" xmlns:w15="http://schemas.microsoft.com/office/word/2012/wordml" xmlns:w16cid="http://schemas.microsoft.com/office/word/2016/wordml/cid" xmlns:w16se="http://schemas.microsoft.com/office/word/2015/wordml/symex" xmlns:wpg="http://schemas.microsoft.com/office/word/2010/wordprocessingGroup" xmlns:wpi="http://schemas.microsoft.com/office/word/2010/wordprocessingInk" xmlns:wne="http://schemas.microsoft.com/office/word/2006/wordml" xmlns:wps="http://schemas.microsoft.com/office/word/2010/wordprocessingShape" mc:Ignorable="w14 w15 w16se w16cid wp14">
   <w:abstractNum w:abstractNumId="0" w15:restartNumberingAfterBreak="0">
     <w:nsid w:val="0C80490F"/>
     <w:multiLevelType w:val="hybridMultilevel"/>
@@ -4275,7 +4363,7 @@
 </file>
 
 <file path=word/styles.xml><?xml version="1.0" encoding="utf-8"?>
-<w:styles xmlns:mc="http://schemas.openxmlformats.org/markup-compatibility/2006" xmlns:r="http://schemas.openxmlformats.org/officeDocument/2006/relationships" xmlns:w="http://schemas.openxmlformats.org/wordprocessingml/2006/main" xmlns:w14="http://schemas.microsoft.com/office/word/2010/wordml" xmlns:w15="http://schemas.microsoft.com/office/word/2012/wordml" xmlns:w16se="http://schemas.microsoft.com/office/word/2015/wordml/symex" mc:Ignorable="w14 w15 w16se">
+<w:styles xmlns:mc="http://schemas.openxmlformats.org/markup-compatibility/2006" xmlns:r="http://schemas.openxmlformats.org/officeDocument/2006/relationships" xmlns:w="http://schemas.openxmlformats.org/wordprocessingml/2006/main" xmlns:w14="http://schemas.microsoft.com/office/word/2010/wordml" xmlns:w15="http://schemas.microsoft.com/office/word/2012/wordml" xmlns:w16cid="http://schemas.microsoft.com/office/word/2016/wordml/cid" xmlns:w16se="http://schemas.microsoft.com/office/word/2015/wordml/symex" mc:Ignorable="w14 w15 w16se w16cid">
   <w:docDefaults>
     <w:rPrDefault>
       <w:rPr>
@@ -4291,7 +4379,7 @@
       </w:pPr>
     </w:pPrDefault>
   </w:docDefaults>
-  <w:latentStyles w:defLockedState="0" w:defUIPriority="99" w:defSemiHidden="0" w:defUnhideWhenUsed="0" w:defQFormat="0" w:count="371">
+  <w:latentStyles w:defLockedState="0" w:defUIPriority="99" w:defSemiHidden="0" w:defUnhideWhenUsed="0" w:defQFormat="0" w:count="375">
     <w:lsdException w:name="Normal" w:uiPriority="0" w:qFormat="1"/>
     <w:lsdException w:name="heading 1" w:uiPriority="9" w:qFormat="1"/>
     <w:lsdException w:name="heading 2" w:semiHidden="1" w:uiPriority="9" w:unhideWhenUsed="1" w:qFormat="1"/>
@@ -4397,7 +4485,6 @@
     <w:lsdException w:name="HTML Sample" w:semiHidden="1" w:unhideWhenUsed="1"/>
     <w:lsdException w:name="HTML Typewriter" w:semiHidden="1" w:unhideWhenUsed="1"/>
     <w:lsdException w:name="HTML Variable" w:semiHidden="1" w:unhideWhenUsed="1"/>
-    <w:lsdException w:name="Normal Table" w:semiHidden="1" w:unhideWhenUsed="1"/>
     <w:lsdException w:name="annotation subject" w:semiHidden="1" w:unhideWhenUsed="1"/>
     <w:lsdException w:name="No List" w:semiHidden="1" w:unhideWhenUsed="1"/>
     <w:lsdException w:name="Outline List 1" w:semiHidden="1" w:unhideWhenUsed="1"/>
@@ -4441,10 +4528,8 @@
     <w:lsdException w:name="Table Elegant" w:semiHidden="1" w:unhideWhenUsed="1"/>
     <w:lsdException w:name="Table Professional" w:semiHidden="1" w:unhideWhenUsed="1"/>
     <w:lsdException w:name="Table Subtle 1" w:semiHidden="1" w:unhideWhenUsed="1"/>
-    <w:lsdException w:name="Table Subtle 2" w:semiHidden="1" w:unhideWhenUsed="1"/>
     <w:lsdException w:name="Table Web 1" w:semiHidden="1" w:unhideWhenUsed="1"/>
     <w:lsdException w:name="Table Web 2" w:semiHidden="1" w:unhideWhenUsed="1"/>
-    <w:lsdException w:name="Table Web 3" w:semiHidden="1" w:unhideWhenUsed="1"/>
     <w:lsdException w:name="Balloon Text" w:semiHidden="1" w:unhideWhenUsed="1"/>
     <w:lsdException w:name="Table Grid" w:uiPriority="39"/>
     <w:lsdException w:name="Table Theme" w:semiHidden="1" w:unhideWhenUsed="1"/>
@@ -4663,6 +4748,10 @@
     <w:lsdException w:name="List Table 5 Dark Accent 6" w:uiPriority="50"/>
     <w:lsdException w:name="List Table 6 Colorful Accent 6" w:uiPriority="51"/>
     <w:lsdException w:name="List Table 7 Colorful Accent 6" w:uiPriority="52"/>
+    <w:lsdException w:name="Mention" w:semiHidden="1" w:unhideWhenUsed="1"/>
+    <w:lsdException w:name="Smart Hyperlink" w:semiHidden="1" w:unhideWhenUsed="1"/>
+    <w:lsdException w:name="Hashtag" w:semiHidden="1" w:unhideWhenUsed="1"/>
+    <w:lsdException w:name="Unresolved Mention" w:semiHidden="1" w:unhideWhenUsed="1"/>
   </w:latentStyles>
   <w:style w:type="paragraph" w:default="1" w:styleId="a">
     <w:name w:val="Normal"/>
@@ -4736,8 +4825,8 @@
       <w:u w:val="single"/>
     </w:rPr>
   </w:style>
-  <w:style w:type="character" w:customStyle="1" w:styleId="UnresolvedMention">
-    <w:name w:val="Unresolved Mention"/>
+  <w:style w:type="character" w:customStyle="1" w:styleId="1">
+    <w:name w:val="Неразрешенное упоминание1"/>
     <w:basedOn w:val="a0"/>
     <w:uiPriority w:val="99"/>
     <w:semiHidden/>

</xml_diff>